<commit_message>
updating Homework5.docx with Project Summary, Requirements, Users and Tasks
</commit_message>
<xml_diff>
--- a/documentation/Homework5.docx
+++ b/documentation/Homework5.docx
@@ -42,10 +42,7 @@
         <w:t>sing a database backend for data persistency so that students can be registered and be able to keep track of their posts, topics and conversations, as well as create a custom profile to represent themselves. When we are done the application will be accessible by the public and available for use by students.</w:t>
       </w:r>
       <w:r>
-        <w:t xml:space="preserve"> </w:t>
-      </w:r>
-      <w:r>
-        <w:t>We hope to accomplish a working application by the end of the semester.</w:t>
+        <w:t xml:space="preserve"> We hope to accomplish a working application by the end of the semester.</w:t>
       </w:r>
     </w:p>
     <w:p/>
@@ -198,6 +195,407 @@
       <w:r>
         <w:t>PHP for database access and backend architecture</w:t>
       </w:r>
+    </w:p>
+    <w:p>
+      <w:r>
+        <w:rPr>
+          <w:b/>
+        </w:rPr>
+        <w:t>Users and Tasks</w:t>
+      </w:r>
+    </w:p>
+    <w:p>
+      <w:pPr>
+        <w:pStyle w:val="ListParagraph"/>
+        <w:numPr>
+          <w:ilvl w:val="0"/>
+          <w:numId w:val="3"/>
+        </w:numPr>
+        <w:spacing w:after="0" w:line="240" w:lineRule="auto"/>
+      </w:pPr>
+      <w:r>
+        <w:t>Users &amp; Tasks</w:t>
+      </w:r>
+    </w:p>
+    <w:p>
+      <w:pPr>
+        <w:pStyle w:val="ListParagraph"/>
+        <w:numPr>
+          <w:ilvl w:val="1"/>
+          <w:numId w:val="3"/>
+        </w:numPr>
+        <w:spacing w:after="0" w:line="240" w:lineRule="auto"/>
+      </w:pPr>
+      <w:r>
+        <w:t>Users MUST:</w:t>
+      </w:r>
+    </w:p>
+    <w:p>
+      <w:pPr>
+        <w:pStyle w:val="ListParagraph"/>
+        <w:numPr>
+          <w:ilvl w:val="2"/>
+          <w:numId w:val="3"/>
+        </w:numPr>
+        <w:spacing w:after="0" w:line="240" w:lineRule="auto"/>
+      </w:pPr>
+      <w:r>
+        <w:t>Create account</w:t>
+      </w:r>
+    </w:p>
+    <w:p>
+      <w:pPr>
+        <w:pStyle w:val="ListParagraph"/>
+        <w:numPr>
+          <w:ilvl w:val="2"/>
+          <w:numId w:val="3"/>
+        </w:numPr>
+        <w:spacing w:after="0" w:line="240" w:lineRule="auto"/>
+      </w:pPr>
+      <w:r>
+        <w:t>Login/Logout</w:t>
+      </w:r>
+    </w:p>
+    <w:p>
+      <w:pPr>
+        <w:pStyle w:val="ListParagraph"/>
+        <w:numPr>
+          <w:ilvl w:val="2"/>
+          <w:numId w:val="3"/>
+        </w:numPr>
+        <w:spacing w:after="0" w:line="240" w:lineRule="auto"/>
+      </w:pPr>
+      <w:r>
+        <w:t>Change account info</w:t>
+      </w:r>
+    </w:p>
+    <w:p>
+      <w:pPr>
+        <w:pStyle w:val="ListParagraph"/>
+        <w:numPr>
+          <w:ilvl w:val="2"/>
+          <w:numId w:val="3"/>
+        </w:numPr>
+        <w:spacing w:after="0" w:line="240" w:lineRule="auto"/>
+      </w:pPr>
+      <w:r>
+        <w:t>View Categories</w:t>
+      </w:r>
+    </w:p>
+    <w:p>
+      <w:pPr>
+        <w:pStyle w:val="ListParagraph"/>
+        <w:numPr>
+          <w:ilvl w:val="2"/>
+          <w:numId w:val="3"/>
+        </w:numPr>
+        <w:spacing w:after="0" w:line="240" w:lineRule="auto"/>
+      </w:pPr>
+      <w:r>
+        <w:t>View/Add Topics &amp; Posts</w:t>
+      </w:r>
+    </w:p>
+    <w:p>
+      <w:pPr>
+        <w:pStyle w:val="ListParagraph"/>
+        <w:numPr>
+          <w:ilvl w:val="1"/>
+          <w:numId w:val="3"/>
+        </w:numPr>
+        <w:spacing w:after="0" w:line="240" w:lineRule="auto"/>
+      </w:pPr>
+      <w:r>
+        <w:t>Maybe…</w:t>
+      </w:r>
+    </w:p>
+    <w:p>
+      <w:pPr>
+        <w:pStyle w:val="ListParagraph"/>
+        <w:numPr>
+          <w:ilvl w:val="2"/>
+          <w:numId w:val="3"/>
+        </w:numPr>
+        <w:spacing w:after="0" w:line="240" w:lineRule="auto"/>
+      </w:pPr>
+      <w:r>
+        <w:t>Quote Posts</w:t>
+      </w:r>
+    </w:p>
+    <w:p>
+      <w:pPr>
+        <w:pStyle w:val="ListParagraph"/>
+        <w:numPr>
+          <w:ilvl w:val="2"/>
+          <w:numId w:val="3"/>
+        </w:numPr>
+        <w:spacing w:after="0" w:line="240" w:lineRule="auto"/>
+      </w:pPr>
+      <w:r>
+        <w:t>Topic/Post rating</w:t>
+      </w:r>
+    </w:p>
+    <w:p>
+      <w:pPr>
+        <w:pStyle w:val="ListParagraph"/>
+        <w:numPr>
+          <w:ilvl w:val="0"/>
+          <w:numId w:val="3"/>
+        </w:numPr>
+        <w:spacing w:after="0" w:line="240" w:lineRule="auto"/>
+      </w:pPr>
+      <w:r>
+        <w:t>Permission Levels</w:t>
+      </w:r>
+    </w:p>
+    <w:p>
+      <w:pPr>
+        <w:pStyle w:val="ListParagraph"/>
+        <w:numPr>
+          <w:ilvl w:val="1"/>
+          <w:numId w:val="3"/>
+        </w:numPr>
+        <w:spacing w:after="0" w:line="240" w:lineRule="auto"/>
+      </w:pPr>
+      <w:r>
+        <w:t>1 – Inactive</w:t>
+      </w:r>
+    </w:p>
+    <w:p>
+      <w:pPr>
+        <w:pStyle w:val="ListParagraph"/>
+        <w:numPr>
+          <w:ilvl w:val="2"/>
+          <w:numId w:val="3"/>
+        </w:numPr>
+        <w:spacing w:after="0" w:line="240" w:lineRule="auto"/>
+      </w:pPr>
+      <w:r>
+        <w:t>MUST be activated to login</w:t>
+      </w:r>
+    </w:p>
+    <w:p>
+      <w:pPr>
+        <w:pStyle w:val="ListParagraph"/>
+        <w:numPr>
+          <w:ilvl w:val="1"/>
+          <w:numId w:val="3"/>
+        </w:numPr>
+        <w:spacing w:after="0" w:line="240" w:lineRule="auto"/>
+      </w:pPr>
+      <w:r>
+        <w:t>2 – Active</w:t>
+      </w:r>
+    </w:p>
+    <w:p>
+      <w:pPr>
+        <w:pStyle w:val="ListParagraph"/>
+        <w:numPr>
+          <w:ilvl w:val="2"/>
+          <w:numId w:val="3"/>
+        </w:numPr>
+        <w:spacing w:after="0" w:line="240" w:lineRule="auto"/>
+      </w:pPr>
+      <w:r>
+        <w:t>Can edit OWN personal info</w:t>
+      </w:r>
+    </w:p>
+    <w:p>
+      <w:pPr>
+        <w:pStyle w:val="ListParagraph"/>
+        <w:numPr>
+          <w:ilvl w:val="2"/>
+          <w:numId w:val="3"/>
+        </w:numPr>
+        <w:spacing w:after="0" w:line="240" w:lineRule="auto"/>
+      </w:pPr>
+      <w:r>
+        <w:lastRenderedPageBreak/>
+        <w:t>Can edit/delete their OWN Topics/Posts</w:t>
+      </w:r>
+    </w:p>
+    <w:p>
+      <w:pPr>
+        <w:pStyle w:val="ListParagraph"/>
+        <w:numPr>
+          <w:ilvl w:val="1"/>
+          <w:numId w:val="3"/>
+        </w:numPr>
+        <w:spacing w:after="0" w:line="240" w:lineRule="auto"/>
+      </w:pPr>
+      <w:r>
+        <w:t>3 – Moderator</w:t>
+      </w:r>
+    </w:p>
+    <w:p>
+      <w:pPr>
+        <w:pStyle w:val="ListParagraph"/>
+        <w:numPr>
+          <w:ilvl w:val="2"/>
+          <w:numId w:val="3"/>
+        </w:numPr>
+        <w:spacing w:after="0" w:line="240" w:lineRule="auto"/>
+      </w:pPr>
+      <w:r>
+        <w:t>Can edit OWN personal info</w:t>
+      </w:r>
+    </w:p>
+    <w:p>
+      <w:pPr>
+        <w:pStyle w:val="ListParagraph"/>
+        <w:numPr>
+          <w:ilvl w:val="2"/>
+          <w:numId w:val="3"/>
+        </w:numPr>
+        <w:spacing w:after="0" w:line="240" w:lineRule="auto"/>
+      </w:pPr>
+      <w:r>
+        <w:t>Can edit/delete ALL Topics/Posts</w:t>
+      </w:r>
+    </w:p>
+    <w:p>
+      <w:pPr>
+        <w:pStyle w:val="ListParagraph"/>
+        <w:numPr>
+          <w:ilvl w:val="1"/>
+          <w:numId w:val="3"/>
+        </w:numPr>
+        <w:spacing w:after="0" w:line="240" w:lineRule="auto"/>
+      </w:pPr>
+      <w:r>
+        <w:t>4 – Admin</w:t>
+      </w:r>
+    </w:p>
+    <w:p>
+      <w:pPr>
+        <w:pStyle w:val="ListParagraph"/>
+        <w:numPr>
+          <w:ilvl w:val="2"/>
+          <w:numId w:val="3"/>
+        </w:numPr>
+        <w:spacing w:after="0" w:line="240" w:lineRule="auto"/>
+      </w:pPr>
+      <w:r>
+        <w:t>Can edit/delete ALL Users/Topics/Posts</w:t>
+      </w:r>
+    </w:p>
+    <w:p>
+      <w:pPr>
+        <w:pStyle w:val="ListParagraph"/>
+        <w:numPr>
+          <w:ilvl w:val="0"/>
+          <w:numId w:val="3"/>
+        </w:numPr>
+        <w:spacing w:after="0" w:line="240" w:lineRule="auto"/>
+      </w:pPr>
+      <w:r>
+        <w:t>Use Cases</w:t>
+      </w:r>
+    </w:p>
+    <w:p>
+      <w:pPr>
+        <w:pStyle w:val="ListParagraph"/>
+        <w:numPr>
+          <w:ilvl w:val="1"/>
+          <w:numId w:val="3"/>
+        </w:numPr>
+        <w:spacing w:after="0" w:line="240" w:lineRule="auto"/>
+      </w:pPr>
+      <w:r>
+        <w:t>All users</w:t>
+      </w:r>
+    </w:p>
+    <w:p>
+      <w:pPr>
+        <w:pStyle w:val="ListParagraph"/>
+        <w:numPr>
+          <w:ilvl w:val="2"/>
+          <w:numId w:val="3"/>
+        </w:numPr>
+        <w:spacing w:after="0" w:line="240" w:lineRule="auto"/>
+      </w:pPr>
+      <w:r>
+        <w:t>User creates account</w:t>
+      </w:r>
+    </w:p>
+    <w:p>
+      <w:pPr>
+        <w:pStyle w:val="ListParagraph"/>
+        <w:numPr>
+          <w:ilvl w:val="2"/>
+          <w:numId w:val="3"/>
+        </w:numPr>
+        <w:spacing w:after="0" w:line="240" w:lineRule="auto"/>
+      </w:pPr>
+      <w:r>
+        <w:t>User logs in/out</w:t>
+      </w:r>
+    </w:p>
+    <w:p>
+      <w:pPr>
+        <w:pStyle w:val="ListParagraph"/>
+        <w:numPr>
+          <w:ilvl w:val="2"/>
+          <w:numId w:val="3"/>
+        </w:numPr>
+        <w:spacing w:after="0" w:line="240" w:lineRule="auto"/>
+      </w:pPr>
+      <w:r>
+        <w:t>User creates/edits/deletes Topic</w:t>
+      </w:r>
+    </w:p>
+    <w:p>
+      <w:pPr>
+        <w:pStyle w:val="ListParagraph"/>
+        <w:numPr>
+          <w:ilvl w:val="2"/>
+          <w:numId w:val="3"/>
+        </w:numPr>
+        <w:spacing w:after="0" w:line="240" w:lineRule="auto"/>
+      </w:pPr>
+      <w:r>
+        <w:t>User creates/edits/deletes Post</w:t>
+      </w:r>
+    </w:p>
+    <w:p>
+      <w:pPr>
+        <w:pStyle w:val="ListParagraph"/>
+        <w:numPr>
+          <w:ilvl w:val="2"/>
+          <w:numId w:val="3"/>
+        </w:numPr>
+        <w:spacing w:after="0" w:line="240" w:lineRule="auto"/>
+      </w:pPr>
+      <w:r>
+        <w:t>User edits personal info</w:t>
+      </w:r>
+    </w:p>
+    <w:p>
+      <w:pPr>
+        <w:pStyle w:val="ListParagraph"/>
+        <w:numPr>
+          <w:ilvl w:val="1"/>
+          <w:numId w:val="3"/>
+        </w:numPr>
+        <w:spacing w:after="0" w:line="240" w:lineRule="auto"/>
+      </w:pPr>
+      <w:r>
+        <w:t>Admin users</w:t>
+      </w:r>
+    </w:p>
+    <w:p>
+      <w:pPr>
+        <w:pStyle w:val="ListParagraph"/>
+        <w:numPr>
+          <w:ilvl w:val="2"/>
+          <w:numId w:val="3"/>
+        </w:numPr>
+        <w:spacing w:after="0" w:line="240" w:lineRule="auto"/>
+      </w:pPr>
+      <w:r>
+        <w:t>User edits/activates/deactivates another user</w:t>
+      </w:r>
+    </w:p>
+    <w:p>
       <w:bookmarkStart w:id="0" w:name="_GoBack"/>
       <w:bookmarkEnd w:id="0"/>
     </w:p>
@@ -306,6 +704,92 @@
 <file path=word/numbering.xml><?xml version="1.0" encoding="utf-8"?>
 <w:numbering xmlns:wpc="http://schemas.microsoft.com/office/word/2010/wordprocessingCanvas" xmlns:mc="http://schemas.openxmlformats.org/markup-compatibility/2006" xmlns:o="urn:schemas-microsoft-com:office:office" xmlns:r="http://schemas.openxmlformats.org/officeDocument/2006/relationships" xmlns:m="http://schemas.openxmlformats.org/officeDocument/2006/math" xmlns:v="urn:schemas-microsoft-com:vml" xmlns:wp14="http://schemas.microsoft.com/office/word/2010/wordprocessingDrawing" xmlns:wp="http://schemas.openxmlformats.org/drawingml/2006/wordprocessingDrawing" xmlns:w10="urn:schemas-microsoft-com:office:word" xmlns:w="http://schemas.openxmlformats.org/wordprocessingml/2006/main" xmlns:w14="http://schemas.microsoft.com/office/word/2010/wordml" xmlns:wpg="http://schemas.microsoft.com/office/word/2010/wordprocessingGroup" xmlns:wpi="http://schemas.microsoft.com/office/word/2010/wordprocessingInk" xmlns:wne="http://schemas.microsoft.com/office/word/2006/wordml" xmlns:wps="http://schemas.microsoft.com/office/word/2010/wordprocessingShape" mc:Ignorable="w14 wp14">
   <w:abstractNum w:abstractNumId="0">
+    <w:nsid w:val="10AB17A1"/>
+    <w:multiLevelType w:val="hybridMultilevel"/>
+    <w:tmpl w:val="4532F4EA"/>
+    <w:lvl w:ilvl="0" w:tplc="0409000F">
+      <w:start w:val="1"/>
+      <w:numFmt w:val="decimal"/>
+      <w:lvlText w:val="%1."/>
+      <w:lvlJc w:val="left"/>
+      <w:pPr>
+        <w:ind w:left="720" w:hanging="360"/>
+      </w:pPr>
+    </w:lvl>
+    <w:lvl w:ilvl="1" w:tplc="04090019">
+      <w:start w:val="1"/>
+      <w:numFmt w:val="lowerLetter"/>
+      <w:lvlText w:val="%2."/>
+      <w:lvlJc w:val="left"/>
+      <w:pPr>
+        <w:ind w:left="1440" w:hanging="360"/>
+      </w:pPr>
+    </w:lvl>
+    <w:lvl w:ilvl="2" w:tplc="0409001B">
+      <w:start w:val="1"/>
+      <w:numFmt w:val="lowerRoman"/>
+      <w:lvlText w:val="%3."/>
+      <w:lvlJc w:val="right"/>
+      <w:pPr>
+        <w:ind w:left="2160" w:hanging="180"/>
+      </w:pPr>
+    </w:lvl>
+    <w:lvl w:ilvl="3" w:tplc="0409000F">
+      <w:start w:val="1"/>
+      <w:numFmt w:val="decimal"/>
+      <w:lvlText w:val="%4."/>
+      <w:lvlJc w:val="left"/>
+      <w:pPr>
+        <w:ind w:left="2880" w:hanging="360"/>
+      </w:pPr>
+    </w:lvl>
+    <w:lvl w:ilvl="4" w:tplc="04090019" w:tentative="1">
+      <w:start w:val="1"/>
+      <w:numFmt w:val="lowerLetter"/>
+      <w:lvlText w:val="%5."/>
+      <w:lvlJc w:val="left"/>
+      <w:pPr>
+        <w:ind w:left="3600" w:hanging="360"/>
+      </w:pPr>
+    </w:lvl>
+    <w:lvl w:ilvl="5" w:tplc="0409001B" w:tentative="1">
+      <w:start w:val="1"/>
+      <w:numFmt w:val="lowerRoman"/>
+      <w:lvlText w:val="%6."/>
+      <w:lvlJc w:val="right"/>
+      <w:pPr>
+        <w:ind w:left="4320" w:hanging="180"/>
+      </w:pPr>
+    </w:lvl>
+    <w:lvl w:ilvl="6" w:tplc="0409000F" w:tentative="1">
+      <w:start w:val="1"/>
+      <w:numFmt w:val="decimal"/>
+      <w:lvlText w:val="%7."/>
+      <w:lvlJc w:val="left"/>
+      <w:pPr>
+        <w:ind w:left="5040" w:hanging="360"/>
+      </w:pPr>
+    </w:lvl>
+    <w:lvl w:ilvl="7" w:tplc="04090019" w:tentative="1">
+      <w:start w:val="1"/>
+      <w:numFmt w:val="lowerLetter"/>
+      <w:lvlText w:val="%8."/>
+      <w:lvlJc w:val="left"/>
+      <w:pPr>
+        <w:ind w:left="5760" w:hanging="360"/>
+      </w:pPr>
+    </w:lvl>
+    <w:lvl w:ilvl="8" w:tplc="0409001B" w:tentative="1">
+      <w:start w:val="1"/>
+      <w:numFmt w:val="lowerRoman"/>
+      <w:lvlText w:val="%9."/>
+      <w:lvlJc w:val="right"/>
+      <w:pPr>
+        <w:ind w:left="6480" w:hanging="180"/>
+      </w:pPr>
+    </w:lvl>
+  </w:abstractNum>
+  <w:abstractNum w:abstractNumId="1">
     <w:nsid w:val="38A606AC"/>
     <w:multiLevelType w:val="hybridMultilevel"/>
     <w:tmpl w:val="6116F6E2"/>
@@ -418,7 +902,7 @@
       </w:rPr>
     </w:lvl>
   </w:abstractNum>
-  <w:abstractNum w:abstractNumId="1">
+  <w:abstractNum w:abstractNumId="2">
     <w:nsid w:val="3FD761E9"/>
     <w:multiLevelType w:val="hybridMultilevel"/>
     <w:tmpl w:val="D51C11D8"/>
@@ -532,9 +1016,12 @@
     </w:lvl>
   </w:abstractNum>
   <w:num w:numId="1">
+    <w:abstractNumId w:val="2"/>
+  </w:num>
+  <w:num w:numId="2">
     <w:abstractNumId w:val="1"/>
   </w:num>
-  <w:num w:numId="2">
+  <w:num w:numId="3">
     <w:abstractNumId w:val="0"/>
   </w:num>
 </w:numbering>

</xml_diff>

<commit_message>
Separated use cases in docx
</commit_message>
<xml_diff>
--- a/documentation/Homework5.docx
+++ b/documentation/Homework5.docx
@@ -581,7 +581,7 @@
         <w:spacing w:after="0" w:line="240" w:lineRule="auto"/>
       </w:pPr>
       <w:r>
-        <w:t>User logs in/out</w:t>
+        <w:t>User logs in</w:t>
       </w:r>
     </w:p>
     <w:p>
@@ -607,7 +607,7 @@
         <w:spacing w:after="0" w:line="240" w:lineRule="auto"/>
       </w:pPr>
       <w:r>
-        <w:t>User creates/edits/deletes Topic</w:t>
+        <w:t>User logs out</w:t>
       </w:r>
     </w:p>
     <w:p>
@@ -620,19 +620,110 @@
         <w:spacing w:after="0" w:line="240" w:lineRule="auto"/>
       </w:pPr>
       <w:r>
+        <w:t>Problem:  User is not already logged in.</w:t>
+      </w:r>
+    </w:p>
+    <w:p>
+      <w:pPr>
+        <w:pStyle w:val="ListParagraph"/>
+        <w:numPr>
+          <w:ilvl w:val="2"/>
+          <w:numId w:val="3"/>
+        </w:numPr>
+        <w:spacing w:after="0" w:line="240" w:lineRule="auto"/>
+      </w:pPr>
+      <w:r>
+        <w:t>User creates Topic</w:t>
+      </w:r>
+    </w:p>
+    <w:p>
+      <w:pPr>
+        <w:pStyle w:val="ListParagraph"/>
+        <w:numPr>
+          <w:ilvl w:val="3"/>
+          <w:numId w:val="3"/>
+        </w:numPr>
+        <w:spacing w:after="0" w:line="240" w:lineRule="auto"/>
+      </w:pPr>
+      <w:r>
+        <w:t xml:space="preserve">Problem:  User creates a Topic with an empty body, no title, or any other </w:t>
+      </w:r>
+      <w:r>
+        <w:t>invalid format that may be used.</w:t>
+      </w:r>
+    </w:p>
+    <w:p>
+      <w:pPr>
+        <w:pStyle w:val="ListParagraph"/>
+        <w:numPr>
+          <w:ilvl w:val="2"/>
+          <w:numId w:val="3"/>
+        </w:numPr>
+        <w:spacing w:after="0" w:line="240" w:lineRule="auto"/>
+      </w:pPr>
+      <w:r>
+        <w:t>User edits Topic</w:t>
+      </w:r>
+    </w:p>
+    <w:p>
+      <w:pPr>
+        <w:pStyle w:val="ListParagraph"/>
+        <w:numPr>
+          <w:ilvl w:val="3"/>
+          <w:numId w:val="3"/>
+        </w:numPr>
+        <w:spacing w:after="0" w:line="240" w:lineRule="auto"/>
+      </w:pPr>
+      <w:r>
+        <w:t>Problem:  User tries to edit Topic that is not in their permission level</w:t>
+      </w:r>
+      <w:r>
+        <w:t>.</w:t>
+      </w:r>
+    </w:p>
+    <w:p>
+      <w:pPr>
+        <w:pStyle w:val="ListParagraph"/>
+        <w:numPr>
+          <w:ilvl w:val="2"/>
+          <w:numId w:val="3"/>
+        </w:numPr>
+        <w:spacing w:after="0" w:line="240" w:lineRule="auto"/>
+      </w:pPr>
+      <w:r>
+        <w:t>User deletes Topic</w:t>
+      </w:r>
+    </w:p>
+    <w:p>
+      <w:pPr>
+        <w:pStyle w:val="ListParagraph"/>
+        <w:numPr>
+          <w:ilvl w:val="3"/>
+          <w:numId w:val="3"/>
+        </w:numPr>
+        <w:spacing w:after="0" w:line="240" w:lineRule="auto"/>
+      </w:pPr>
+      <w:r>
         <w:t>Problem:  User tries to delete Topic that i</w:t>
       </w:r>
       <w:r>
-        <w:t>s not in their permission level. F</w:t>
-      </w:r>
-      <w:r>
-        <w:t>or example</w:t>
-      </w:r>
-      <w:r>
-        <w:t>,</w:t>
-      </w:r>
-      <w:r>
-        <w:t xml:space="preserve"> if they have active permissions and they try to delete someone else’s topic.</w:t>
+        <w:t xml:space="preserve">s not in their permission level. </w:t>
+      </w:r>
+    </w:p>
+    <w:p>
+      <w:pPr>
+        <w:pStyle w:val="ListParagraph"/>
+        <w:numPr>
+          <w:ilvl w:val="2"/>
+          <w:numId w:val="3"/>
+        </w:numPr>
+        <w:spacing w:after="0" w:line="240" w:lineRule="auto"/>
+      </w:pPr>
+      <w:r>
+        <w:t>User creates</w:t>
+      </w:r>
+      <w:r>
+        <w:t xml:space="preserve"> Post</w:t>
       </w:r>
     </w:p>
     <w:p>
@@ -645,155 +736,139 @@
         <w:spacing w:after="0" w:line="240" w:lineRule="auto"/>
       </w:pPr>
       <w:r>
-        <w:t>Problem:  User tries to edit Topic that is not in their permission level, same result as above.</w:t>
-      </w:r>
-    </w:p>
-    <w:p>
-      <w:pPr>
-        <w:pStyle w:val="ListParagraph"/>
-        <w:numPr>
-          <w:ilvl w:val="3"/>
-          <w:numId w:val="3"/>
-        </w:numPr>
-        <w:spacing w:after="0" w:line="240" w:lineRule="auto"/>
-      </w:pPr>
-      <w:r>
-        <w:t>Problem:  User creates a Topic with an empty body, no title, or any other invalid format that may be used.</w:t>
-      </w:r>
-    </w:p>
-    <w:p>
-      <w:pPr>
-        <w:pStyle w:val="ListParagraph"/>
-        <w:numPr>
-          <w:ilvl w:val="2"/>
-          <w:numId w:val="3"/>
-        </w:numPr>
-        <w:spacing w:after="0" w:line="240" w:lineRule="auto"/>
-      </w:pPr>
-      <w:r>
-        <w:t>User creates/edits/deletes Post</w:t>
-      </w:r>
-    </w:p>
-    <w:p>
-      <w:pPr>
-        <w:pStyle w:val="ListParagraph"/>
-        <w:numPr>
-          <w:ilvl w:val="3"/>
-          <w:numId w:val="3"/>
-        </w:numPr>
-        <w:spacing w:after="0" w:line="240" w:lineRule="auto"/>
-      </w:pPr>
-      <w:r>
-        <w:t xml:space="preserve">Problem:  </w:t>
-      </w:r>
-      <w:r>
-        <w:t>User tries to delete Post that is not in their permission level.</w:t>
-      </w:r>
-    </w:p>
-    <w:p>
-      <w:pPr>
-        <w:pStyle w:val="ListParagraph"/>
-        <w:numPr>
-          <w:ilvl w:val="3"/>
-          <w:numId w:val="3"/>
-        </w:numPr>
-        <w:spacing w:after="0" w:line="240" w:lineRule="auto"/>
-      </w:pPr>
-      <w:r>
-        <w:t>Problem:  User tries to</w:t>
-      </w:r>
-      <w:r>
-        <w:t xml:space="preserve"> edit Post that is not in their permission level.</w:t>
-      </w:r>
-    </w:p>
-    <w:p>
-      <w:pPr>
-        <w:pStyle w:val="ListParagraph"/>
-        <w:numPr>
-          <w:ilvl w:val="3"/>
-          <w:numId w:val="3"/>
-        </w:numPr>
-        <w:spacing w:after="0" w:line="240" w:lineRule="auto"/>
-      </w:pPr>
-      <w:r>
         <w:t>Problem:  User tries to create a Post with an empty body, or other invalid formats.</w:t>
-      </w:r>
-    </w:p>
-    <w:p>
-      <w:pPr>
-        <w:pStyle w:val="ListParagraph"/>
-        <w:numPr>
-          <w:ilvl w:val="2"/>
-          <w:numId w:val="3"/>
-        </w:numPr>
-        <w:spacing w:after="0" w:line="240" w:lineRule="auto"/>
-      </w:pPr>
-      <w:r>
-        <w:t>User edits personal info</w:t>
-      </w:r>
-      <w:r>
-        <w:t>rmation</w:t>
-      </w:r>
-    </w:p>
-    <w:p>
-      <w:pPr>
-        <w:pStyle w:val="ListParagraph"/>
-        <w:numPr>
-          <w:ilvl w:val="3"/>
-          <w:numId w:val="3"/>
-        </w:numPr>
-        <w:spacing w:after="0" w:line="240" w:lineRule="auto"/>
-      </w:pPr>
-      <w:r>
-        <w:t xml:space="preserve">Problem:  User edits personal information with incorrect formatting, such as changing their password to one with an invalid length or providing a false email address. </w:t>
-      </w:r>
-    </w:p>
-    <w:p>
-      <w:pPr>
-        <w:pStyle w:val="ListParagraph"/>
-        <w:numPr>
-          <w:ilvl w:val="1"/>
-          <w:numId w:val="3"/>
-        </w:numPr>
-        <w:spacing w:after="0" w:line="240" w:lineRule="auto"/>
-      </w:pPr>
-      <w:r>
-        <w:t>Admin users</w:t>
-      </w:r>
-    </w:p>
-    <w:p>
-      <w:pPr>
-        <w:pStyle w:val="ListParagraph"/>
-        <w:numPr>
-          <w:ilvl w:val="2"/>
-          <w:numId w:val="3"/>
-        </w:numPr>
-        <w:spacing w:after="0" w:line="240" w:lineRule="auto"/>
-      </w:pPr>
-      <w:r>
-        <w:t>User edits</w:t>
-      </w:r>
-      <w:r>
-        <w:t>/activates/deactivates another u</w:t>
-      </w:r>
-      <w:r>
-        <w:t>ser</w:t>
-      </w:r>
-    </w:p>
-    <w:p>
-      <w:pPr>
-        <w:pStyle w:val="ListParagraph"/>
-        <w:numPr>
-          <w:ilvl w:val="3"/>
-          <w:numId w:val="3"/>
-        </w:numPr>
-        <w:spacing w:after="0" w:line="240" w:lineRule="auto"/>
-      </w:pPr>
-      <w:r>
-        <w:t>Problem:  User account being altered might not exist.</w:t>
       </w:r>
       <w:bookmarkStart w:id="0" w:name="_GoBack"/>
       <w:bookmarkEnd w:id="0"/>
+    </w:p>
+    <w:p>
+      <w:pPr>
+        <w:pStyle w:val="ListParagraph"/>
+        <w:numPr>
+          <w:ilvl w:val="2"/>
+          <w:numId w:val="3"/>
+        </w:numPr>
+        <w:spacing w:after="0" w:line="240" w:lineRule="auto"/>
+      </w:pPr>
+      <w:r>
+        <w:t>User edits Post</w:t>
+      </w:r>
+    </w:p>
+    <w:p>
+      <w:pPr>
+        <w:pStyle w:val="ListParagraph"/>
+        <w:numPr>
+          <w:ilvl w:val="3"/>
+          <w:numId w:val="3"/>
+        </w:numPr>
+        <w:spacing w:after="0" w:line="240" w:lineRule="auto"/>
+      </w:pPr>
+      <w:r>
+        <w:t>Problem:  User tries to edit Post that is not in their permission level.</w:t>
+      </w:r>
+    </w:p>
+    <w:p>
+      <w:pPr>
+        <w:pStyle w:val="ListParagraph"/>
+        <w:numPr>
+          <w:ilvl w:val="2"/>
+          <w:numId w:val="3"/>
+        </w:numPr>
+        <w:spacing w:after="0" w:line="240" w:lineRule="auto"/>
+      </w:pPr>
+      <w:r>
+        <w:t>User deletes Post</w:t>
+      </w:r>
+    </w:p>
+    <w:p>
+      <w:pPr>
+        <w:pStyle w:val="ListParagraph"/>
+        <w:numPr>
+          <w:ilvl w:val="3"/>
+          <w:numId w:val="3"/>
+        </w:numPr>
+        <w:spacing w:after="0" w:line="240" w:lineRule="auto"/>
+      </w:pPr>
+      <w:r>
+        <w:t xml:space="preserve">Problem:  </w:t>
+      </w:r>
+      <w:r>
+        <w:t>User tries to delete Post that is not in their permission level.</w:t>
+      </w:r>
+    </w:p>
+    <w:p>
+      <w:pPr>
+        <w:pStyle w:val="ListParagraph"/>
+        <w:numPr>
+          <w:ilvl w:val="2"/>
+          <w:numId w:val="3"/>
+        </w:numPr>
+        <w:spacing w:after="0" w:line="240" w:lineRule="auto"/>
+      </w:pPr>
+      <w:r>
+        <w:t>User edits personal info</w:t>
+      </w:r>
+      <w:r>
+        <w:t>rmation</w:t>
+      </w:r>
+    </w:p>
+    <w:p>
+      <w:pPr>
+        <w:pStyle w:val="ListParagraph"/>
+        <w:numPr>
+          <w:ilvl w:val="3"/>
+          <w:numId w:val="3"/>
+        </w:numPr>
+        <w:spacing w:after="0" w:line="240" w:lineRule="auto"/>
+      </w:pPr>
+      <w:r>
+        <w:t xml:space="preserve">Problem:  User edits personal information with incorrect formatting, such as changing their password to one with an invalid length or providing a false email address. </w:t>
+      </w:r>
+    </w:p>
+    <w:p>
+      <w:pPr>
+        <w:pStyle w:val="ListParagraph"/>
+        <w:numPr>
+          <w:ilvl w:val="1"/>
+          <w:numId w:val="3"/>
+        </w:numPr>
+        <w:spacing w:after="0" w:line="240" w:lineRule="auto"/>
+      </w:pPr>
+      <w:r>
+        <w:t>Admin users</w:t>
+      </w:r>
+    </w:p>
+    <w:p>
+      <w:pPr>
+        <w:pStyle w:val="ListParagraph"/>
+        <w:numPr>
+          <w:ilvl w:val="2"/>
+          <w:numId w:val="3"/>
+        </w:numPr>
+        <w:spacing w:after="0" w:line="240" w:lineRule="auto"/>
+      </w:pPr>
+      <w:r>
+        <w:t>User edits</w:t>
+      </w:r>
+      <w:r>
+        <w:t>/activates/deactivates another u</w:t>
+      </w:r>
+      <w:r>
+        <w:t>ser</w:t>
+      </w:r>
+    </w:p>
+    <w:p>
+      <w:pPr>
+        <w:pStyle w:val="ListParagraph"/>
+        <w:numPr>
+          <w:ilvl w:val="3"/>
+          <w:numId w:val="3"/>
+        </w:numPr>
+        <w:spacing w:after="0" w:line="240" w:lineRule="auto"/>
+      </w:pPr>
+      <w:r>
+        <w:t>Problem:  User account being altered might not exist.</w:t>
+      </w:r>
     </w:p>
     <w:p>
       <w:pPr>

</xml_diff>

<commit_message>
Revert "Separated use cases in docx"
This reverts commit 73bd5d5f980358dacc27277d06512909ec79e68e.
</commit_message>
<xml_diff>
--- a/documentation/Homework5.docx
+++ b/documentation/Homework5.docx
@@ -581,7 +581,7 @@
         <w:spacing w:after="0" w:line="240" w:lineRule="auto"/>
       </w:pPr>
       <w:r>
-        <w:t>User logs in</w:t>
+        <w:t>User logs in/out</w:t>
       </w:r>
     </w:p>
     <w:p>
@@ -607,7 +607,7 @@
         <w:spacing w:after="0" w:line="240" w:lineRule="auto"/>
       </w:pPr>
       <w:r>
-        <w:t>User logs out</w:t>
+        <w:t>User creates/edits/deletes Topic</w:t>
       </w:r>
     </w:p>
     <w:p>
@@ -620,7 +620,45 @@
         <w:spacing w:after="0" w:line="240" w:lineRule="auto"/>
       </w:pPr>
       <w:r>
-        <w:t>Problem:  User is not already logged in.</w:t>
+        <w:t>Problem:  User tries to delete Topic that i</w:t>
+      </w:r>
+      <w:r>
+        <w:t>s not in their permission level. F</w:t>
+      </w:r>
+      <w:r>
+        <w:t>or example</w:t>
+      </w:r>
+      <w:r>
+        <w:t>,</w:t>
+      </w:r>
+      <w:r>
+        <w:t xml:space="preserve"> if they have active permissions and they try to delete someone else’s topic.</w:t>
+      </w:r>
+    </w:p>
+    <w:p>
+      <w:pPr>
+        <w:pStyle w:val="ListParagraph"/>
+        <w:numPr>
+          <w:ilvl w:val="3"/>
+          <w:numId w:val="3"/>
+        </w:numPr>
+        <w:spacing w:after="0" w:line="240" w:lineRule="auto"/>
+      </w:pPr>
+      <w:r>
+        <w:t>Problem:  User tries to edit Topic that is not in their permission level, same result as above.</w:t>
+      </w:r>
+    </w:p>
+    <w:p>
+      <w:pPr>
+        <w:pStyle w:val="ListParagraph"/>
+        <w:numPr>
+          <w:ilvl w:val="3"/>
+          <w:numId w:val="3"/>
+        </w:numPr>
+        <w:spacing w:after="0" w:line="240" w:lineRule="auto"/>
+      </w:pPr>
+      <w:r>
+        <w:t>Problem:  User creates a Topic with an empty body, no title, or any other invalid format that may be used.</w:t>
       </w:r>
     </w:p>
     <w:p>
@@ -633,7 +671,7 @@
         <w:spacing w:after="0" w:line="240" w:lineRule="auto"/>
       </w:pPr>
       <w:r>
-        <w:t>User creates Topic</w:t>
+        <w:t>User creates/edits/deletes Post</w:t>
       </w:r>
     </w:p>
     <w:p>
@@ -646,10 +684,39 @@
         <w:spacing w:after="0" w:line="240" w:lineRule="auto"/>
       </w:pPr>
       <w:r>
-        <w:t xml:space="preserve">Problem:  User creates a Topic with an empty body, no title, or any other </w:t>
-      </w:r>
-      <w:r>
-        <w:t>invalid format that may be used.</w:t>
+        <w:t xml:space="preserve">Problem:  </w:t>
+      </w:r>
+      <w:r>
+        <w:t>User tries to delete Post that is not in their permission level.</w:t>
+      </w:r>
+    </w:p>
+    <w:p>
+      <w:pPr>
+        <w:pStyle w:val="ListParagraph"/>
+        <w:numPr>
+          <w:ilvl w:val="3"/>
+          <w:numId w:val="3"/>
+        </w:numPr>
+        <w:spacing w:after="0" w:line="240" w:lineRule="auto"/>
+      </w:pPr>
+      <w:r>
+        <w:t>Problem:  User tries to</w:t>
+      </w:r>
+      <w:r>
+        <w:t xml:space="preserve"> edit Post that is not in their permission level.</w:t>
+      </w:r>
+    </w:p>
+    <w:p>
+      <w:pPr>
+        <w:pStyle w:val="ListParagraph"/>
+        <w:numPr>
+          <w:ilvl w:val="3"/>
+          <w:numId w:val="3"/>
+        </w:numPr>
+        <w:spacing w:after="0" w:line="240" w:lineRule="auto"/>
+      </w:pPr>
+      <w:r>
+        <w:t>Problem:  User tries to create a Post with an empty body, or other invalid formats.</w:t>
       </w:r>
     </w:p>
     <w:p>
@@ -662,7 +729,10 @@
         <w:spacing w:after="0" w:line="240" w:lineRule="auto"/>
       </w:pPr>
       <w:r>
-        <w:t>User edits Topic</w:t>
+        <w:t>User edits personal info</w:t>
+      </w:r>
+      <w:r>
+        <w:t>rmation</w:t>
       </w:r>
     </w:p>
     <w:p>
@@ -675,10 +745,20 @@
         <w:spacing w:after="0" w:line="240" w:lineRule="auto"/>
       </w:pPr>
       <w:r>
-        <w:t>Problem:  User tries to edit Topic that is not in their permission level</w:t>
-      </w:r>
-      <w:r>
-        <w:t>.</w:t>
+        <w:t xml:space="preserve">Problem:  User edits personal information with incorrect formatting, such as changing their password to one with an invalid length or providing a false email address. </w:t>
+      </w:r>
+    </w:p>
+    <w:p>
+      <w:pPr>
+        <w:pStyle w:val="ListParagraph"/>
+        <w:numPr>
+          <w:ilvl w:val="1"/>
+          <w:numId w:val="3"/>
+        </w:numPr>
+        <w:spacing w:after="0" w:line="240" w:lineRule="auto"/>
+      </w:pPr>
+      <w:r>
+        <w:t>Admin users</w:t>
       </w:r>
     </w:p>
     <w:p>
@@ -691,7 +771,13 @@
         <w:spacing w:after="0" w:line="240" w:lineRule="auto"/>
       </w:pPr>
       <w:r>
-        <w:t>User deletes Topic</w:t>
+        <w:t>User edits</w:t>
+      </w:r>
+      <w:r>
+        <w:t>/activates/deactivates another u</w:t>
+      </w:r>
+      <w:r>
+        <w:t>ser</w:t>
       </w:r>
     </w:p>
     <w:p>
@@ -704,171 +790,10 @@
         <w:spacing w:after="0" w:line="240" w:lineRule="auto"/>
       </w:pPr>
       <w:r>
-        <w:t>Problem:  User tries to delete Topic that i</w:t>
-      </w:r>
-      <w:r>
-        <w:t xml:space="preserve">s not in their permission level. </w:t>
-      </w:r>
-    </w:p>
-    <w:p>
-      <w:pPr>
-        <w:pStyle w:val="ListParagraph"/>
-        <w:numPr>
-          <w:ilvl w:val="2"/>
-          <w:numId w:val="3"/>
-        </w:numPr>
-        <w:spacing w:after="0" w:line="240" w:lineRule="auto"/>
-      </w:pPr>
-      <w:r>
-        <w:t>User creates</w:t>
-      </w:r>
-      <w:r>
-        <w:t xml:space="preserve"> Post</w:t>
-      </w:r>
-    </w:p>
-    <w:p>
-      <w:pPr>
-        <w:pStyle w:val="ListParagraph"/>
-        <w:numPr>
-          <w:ilvl w:val="3"/>
-          <w:numId w:val="3"/>
-        </w:numPr>
-        <w:spacing w:after="0" w:line="240" w:lineRule="auto"/>
-      </w:pPr>
-      <w:r>
-        <w:t>Problem:  User tries to create a Post with an empty body, or other invalid formats.</w:t>
+        <w:t>Problem:  User account being altered might not exist.</w:t>
       </w:r>
       <w:bookmarkStart w:id="0" w:name="_GoBack"/>
       <w:bookmarkEnd w:id="0"/>
-    </w:p>
-    <w:p>
-      <w:pPr>
-        <w:pStyle w:val="ListParagraph"/>
-        <w:numPr>
-          <w:ilvl w:val="2"/>
-          <w:numId w:val="3"/>
-        </w:numPr>
-        <w:spacing w:after="0" w:line="240" w:lineRule="auto"/>
-      </w:pPr>
-      <w:r>
-        <w:t>User edits Post</w:t>
-      </w:r>
-    </w:p>
-    <w:p>
-      <w:pPr>
-        <w:pStyle w:val="ListParagraph"/>
-        <w:numPr>
-          <w:ilvl w:val="3"/>
-          <w:numId w:val="3"/>
-        </w:numPr>
-        <w:spacing w:after="0" w:line="240" w:lineRule="auto"/>
-      </w:pPr>
-      <w:r>
-        <w:t>Problem:  User tries to edit Post that is not in their permission level.</w:t>
-      </w:r>
-    </w:p>
-    <w:p>
-      <w:pPr>
-        <w:pStyle w:val="ListParagraph"/>
-        <w:numPr>
-          <w:ilvl w:val="2"/>
-          <w:numId w:val="3"/>
-        </w:numPr>
-        <w:spacing w:after="0" w:line="240" w:lineRule="auto"/>
-      </w:pPr>
-      <w:r>
-        <w:t>User deletes Post</w:t>
-      </w:r>
-    </w:p>
-    <w:p>
-      <w:pPr>
-        <w:pStyle w:val="ListParagraph"/>
-        <w:numPr>
-          <w:ilvl w:val="3"/>
-          <w:numId w:val="3"/>
-        </w:numPr>
-        <w:spacing w:after="0" w:line="240" w:lineRule="auto"/>
-      </w:pPr>
-      <w:r>
-        <w:t xml:space="preserve">Problem:  </w:t>
-      </w:r>
-      <w:r>
-        <w:t>User tries to delete Post that is not in their permission level.</w:t>
-      </w:r>
-    </w:p>
-    <w:p>
-      <w:pPr>
-        <w:pStyle w:val="ListParagraph"/>
-        <w:numPr>
-          <w:ilvl w:val="2"/>
-          <w:numId w:val="3"/>
-        </w:numPr>
-        <w:spacing w:after="0" w:line="240" w:lineRule="auto"/>
-      </w:pPr>
-      <w:r>
-        <w:t>User edits personal info</w:t>
-      </w:r>
-      <w:r>
-        <w:t>rmation</w:t>
-      </w:r>
-    </w:p>
-    <w:p>
-      <w:pPr>
-        <w:pStyle w:val="ListParagraph"/>
-        <w:numPr>
-          <w:ilvl w:val="3"/>
-          <w:numId w:val="3"/>
-        </w:numPr>
-        <w:spacing w:after="0" w:line="240" w:lineRule="auto"/>
-      </w:pPr>
-      <w:r>
-        <w:t xml:space="preserve">Problem:  User edits personal information with incorrect formatting, such as changing their password to one with an invalid length or providing a false email address. </w:t>
-      </w:r>
-    </w:p>
-    <w:p>
-      <w:pPr>
-        <w:pStyle w:val="ListParagraph"/>
-        <w:numPr>
-          <w:ilvl w:val="1"/>
-          <w:numId w:val="3"/>
-        </w:numPr>
-        <w:spacing w:after="0" w:line="240" w:lineRule="auto"/>
-      </w:pPr>
-      <w:r>
-        <w:t>Admin users</w:t>
-      </w:r>
-    </w:p>
-    <w:p>
-      <w:pPr>
-        <w:pStyle w:val="ListParagraph"/>
-        <w:numPr>
-          <w:ilvl w:val="2"/>
-          <w:numId w:val="3"/>
-        </w:numPr>
-        <w:spacing w:after="0" w:line="240" w:lineRule="auto"/>
-      </w:pPr>
-      <w:r>
-        <w:t>User edits</w:t>
-      </w:r>
-      <w:r>
-        <w:t>/activates/deactivates another u</w:t>
-      </w:r>
-      <w:r>
-        <w:t>ser</w:t>
-      </w:r>
-    </w:p>
-    <w:p>
-      <w:pPr>
-        <w:pStyle w:val="ListParagraph"/>
-        <w:numPr>
-          <w:ilvl w:val="3"/>
-          <w:numId w:val="3"/>
-        </w:numPr>
-        <w:spacing w:after="0" w:line="240" w:lineRule="auto"/>
-      </w:pPr>
-      <w:r>
-        <w:t>Problem:  User account being altered might not exist.</w:t>
-      </w:r>
     </w:p>
     <w:p>
       <w:pPr>

</xml_diff>

<commit_message>
Changes made to homework5.docx
</commit_message>
<xml_diff>
--- a/documentation/Homework5.docx
+++ b/documentation/Homework5.docx
@@ -581,7 +581,7 @@
         <w:spacing w:after="0" w:line="240" w:lineRule="auto"/>
       </w:pPr>
       <w:r>
-        <w:t>User logs in/out</w:t>
+        <w:t>User logs in</w:t>
       </w:r>
     </w:p>
     <w:p>
@@ -607,7 +607,7 @@
         <w:spacing w:after="0" w:line="240" w:lineRule="auto"/>
       </w:pPr>
       <w:r>
-        <w:t>User creates/edits/deletes Topic</w:t>
+        <w:t>User logs out</w:t>
       </w:r>
     </w:p>
     <w:p>
@@ -620,19 +620,110 @@
         <w:spacing w:after="0" w:line="240" w:lineRule="auto"/>
       </w:pPr>
       <w:r>
+        <w:t>Problem:  User is not already logged in.</w:t>
+      </w:r>
+    </w:p>
+    <w:p>
+      <w:pPr>
+        <w:pStyle w:val="ListParagraph"/>
+        <w:numPr>
+          <w:ilvl w:val="2"/>
+          <w:numId w:val="3"/>
+        </w:numPr>
+        <w:spacing w:after="0" w:line="240" w:lineRule="auto"/>
+      </w:pPr>
+      <w:r>
+        <w:t>User creates Topic</w:t>
+      </w:r>
+    </w:p>
+    <w:p>
+      <w:pPr>
+        <w:pStyle w:val="ListParagraph"/>
+        <w:numPr>
+          <w:ilvl w:val="3"/>
+          <w:numId w:val="3"/>
+        </w:numPr>
+        <w:spacing w:after="0" w:line="240" w:lineRule="auto"/>
+      </w:pPr>
+      <w:r>
+        <w:t xml:space="preserve">Problem:  User creates a Topic with an empty body, no title, or any other </w:t>
+      </w:r>
+      <w:r>
+        <w:t>invalid format that may be used.</w:t>
+      </w:r>
+    </w:p>
+    <w:p>
+      <w:pPr>
+        <w:pStyle w:val="ListParagraph"/>
+        <w:numPr>
+          <w:ilvl w:val="2"/>
+          <w:numId w:val="3"/>
+        </w:numPr>
+        <w:spacing w:after="0" w:line="240" w:lineRule="auto"/>
+      </w:pPr>
+      <w:r>
+        <w:t>User edits Topic</w:t>
+      </w:r>
+    </w:p>
+    <w:p>
+      <w:pPr>
+        <w:pStyle w:val="ListParagraph"/>
+        <w:numPr>
+          <w:ilvl w:val="3"/>
+          <w:numId w:val="3"/>
+        </w:numPr>
+        <w:spacing w:after="0" w:line="240" w:lineRule="auto"/>
+      </w:pPr>
+      <w:r>
+        <w:t>Problem:  User tries to edit Topic that is not in their permission level</w:t>
+      </w:r>
+      <w:r>
+        <w:t>.</w:t>
+      </w:r>
+    </w:p>
+    <w:p>
+      <w:pPr>
+        <w:pStyle w:val="ListParagraph"/>
+        <w:numPr>
+          <w:ilvl w:val="2"/>
+          <w:numId w:val="3"/>
+        </w:numPr>
+        <w:spacing w:after="0" w:line="240" w:lineRule="auto"/>
+      </w:pPr>
+      <w:r>
+        <w:t>User deletes Topic</w:t>
+      </w:r>
+    </w:p>
+    <w:p>
+      <w:pPr>
+        <w:pStyle w:val="ListParagraph"/>
+        <w:numPr>
+          <w:ilvl w:val="3"/>
+          <w:numId w:val="3"/>
+        </w:numPr>
+        <w:spacing w:after="0" w:line="240" w:lineRule="auto"/>
+      </w:pPr>
+      <w:r>
         <w:t>Problem:  User tries to delete Topic that i</w:t>
       </w:r>
       <w:r>
-        <w:t>s not in their permission level. F</w:t>
-      </w:r>
-      <w:r>
-        <w:t>or example</w:t>
-      </w:r>
-      <w:r>
-        <w:t>,</w:t>
-      </w:r>
-      <w:r>
-        <w:t xml:space="preserve"> if they have active permissions and they try to delete someone else’s topic.</w:t>
+        <w:t xml:space="preserve">s not in their permission level. </w:t>
+      </w:r>
+    </w:p>
+    <w:p>
+      <w:pPr>
+        <w:pStyle w:val="ListParagraph"/>
+        <w:numPr>
+          <w:ilvl w:val="2"/>
+          <w:numId w:val="3"/>
+        </w:numPr>
+        <w:spacing w:after="0" w:line="240" w:lineRule="auto"/>
+      </w:pPr>
+      <w:r>
+        <w:t>User creates</w:t>
+      </w:r>
+      <w:r>
+        <w:t xml:space="preserve"> Post</w:t>
       </w:r>
     </w:p>
     <w:p>
@@ -645,155 +736,139 @@
         <w:spacing w:after="0" w:line="240" w:lineRule="auto"/>
       </w:pPr>
       <w:r>
-        <w:t>Problem:  User tries to edit Topic that is not in their permission level, same result as above.</w:t>
-      </w:r>
-    </w:p>
-    <w:p>
-      <w:pPr>
-        <w:pStyle w:val="ListParagraph"/>
-        <w:numPr>
-          <w:ilvl w:val="3"/>
-          <w:numId w:val="3"/>
-        </w:numPr>
-        <w:spacing w:after="0" w:line="240" w:lineRule="auto"/>
-      </w:pPr>
-      <w:r>
-        <w:t>Problem:  User creates a Topic with an empty body, no title, or any other invalid format that may be used.</w:t>
-      </w:r>
-    </w:p>
-    <w:p>
-      <w:pPr>
-        <w:pStyle w:val="ListParagraph"/>
-        <w:numPr>
-          <w:ilvl w:val="2"/>
-          <w:numId w:val="3"/>
-        </w:numPr>
-        <w:spacing w:after="0" w:line="240" w:lineRule="auto"/>
-      </w:pPr>
-      <w:r>
-        <w:t>User creates/edits/deletes Post</w:t>
-      </w:r>
-    </w:p>
-    <w:p>
-      <w:pPr>
-        <w:pStyle w:val="ListParagraph"/>
-        <w:numPr>
-          <w:ilvl w:val="3"/>
-          <w:numId w:val="3"/>
-        </w:numPr>
-        <w:spacing w:after="0" w:line="240" w:lineRule="auto"/>
-      </w:pPr>
-      <w:r>
-        <w:t xml:space="preserve">Problem:  </w:t>
-      </w:r>
-      <w:r>
-        <w:t>User tries to delete Post that is not in their permission level.</w:t>
-      </w:r>
-    </w:p>
-    <w:p>
-      <w:pPr>
-        <w:pStyle w:val="ListParagraph"/>
-        <w:numPr>
-          <w:ilvl w:val="3"/>
-          <w:numId w:val="3"/>
-        </w:numPr>
-        <w:spacing w:after="0" w:line="240" w:lineRule="auto"/>
-      </w:pPr>
-      <w:r>
-        <w:t>Problem:  User tries to</w:t>
-      </w:r>
-      <w:r>
-        <w:t xml:space="preserve"> edit Post that is not in their permission level.</w:t>
-      </w:r>
-    </w:p>
-    <w:p>
-      <w:pPr>
-        <w:pStyle w:val="ListParagraph"/>
-        <w:numPr>
-          <w:ilvl w:val="3"/>
-          <w:numId w:val="3"/>
-        </w:numPr>
-        <w:spacing w:after="0" w:line="240" w:lineRule="auto"/>
-      </w:pPr>
-      <w:r>
         <w:t>Problem:  User tries to create a Post with an empty body, or other invalid formats.</w:t>
-      </w:r>
-    </w:p>
-    <w:p>
-      <w:pPr>
-        <w:pStyle w:val="ListParagraph"/>
-        <w:numPr>
-          <w:ilvl w:val="2"/>
-          <w:numId w:val="3"/>
-        </w:numPr>
-        <w:spacing w:after="0" w:line="240" w:lineRule="auto"/>
-      </w:pPr>
-      <w:r>
-        <w:t>User edits personal info</w:t>
-      </w:r>
-      <w:r>
-        <w:t>rmation</w:t>
-      </w:r>
-    </w:p>
-    <w:p>
-      <w:pPr>
-        <w:pStyle w:val="ListParagraph"/>
-        <w:numPr>
-          <w:ilvl w:val="3"/>
-          <w:numId w:val="3"/>
-        </w:numPr>
-        <w:spacing w:after="0" w:line="240" w:lineRule="auto"/>
-      </w:pPr>
-      <w:r>
-        <w:t xml:space="preserve">Problem:  User edits personal information with incorrect formatting, such as changing their password to one with an invalid length or providing a false email address. </w:t>
-      </w:r>
-    </w:p>
-    <w:p>
-      <w:pPr>
-        <w:pStyle w:val="ListParagraph"/>
-        <w:numPr>
-          <w:ilvl w:val="1"/>
-          <w:numId w:val="3"/>
-        </w:numPr>
-        <w:spacing w:after="0" w:line="240" w:lineRule="auto"/>
-      </w:pPr>
-      <w:r>
-        <w:t>Admin users</w:t>
-      </w:r>
-    </w:p>
-    <w:p>
-      <w:pPr>
-        <w:pStyle w:val="ListParagraph"/>
-        <w:numPr>
-          <w:ilvl w:val="2"/>
-          <w:numId w:val="3"/>
-        </w:numPr>
-        <w:spacing w:after="0" w:line="240" w:lineRule="auto"/>
-      </w:pPr>
-      <w:r>
-        <w:t>User edits</w:t>
-      </w:r>
-      <w:r>
-        <w:t>/activates/deactivates another u</w:t>
-      </w:r>
-      <w:r>
-        <w:t>ser</w:t>
-      </w:r>
-    </w:p>
-    <w:p>
-      <w:pPr>
-        <w:pStyle w:val="ListParagraph"/>
-        <w:numPr>
-          <w:ilvl w:val="3"/>
-          <w:numId w:val="3"/>
-        </w:numPr>
-        <w:spacing w:after="0" w:line="240" w:lineRule="auto"/>
-      </w:pPr>
-      <w:r>
-        <w:t>Problem:  User account being altered might not exist.</w:t>
       </w:r>
       <w:bookmarkStart w:id="0" w:name="_GoBack"/>
       <w:bookmarkEnd w:id="0"/>
+    </w:p>
+    <w:p>
+      <w:pPr>
+        <w:pStyle w:val="ListParagraph"/>
+        <w:numPr>
+          <w:ilvl w:val="2"/>
+          <w:numId w:val="3"/>
+        </w:numPr>
+        <w:spacing w:after="0" w:line="240" w:lineRule="auto"/>
+      </w:pPr>
+      <w:r>
+        <w:t>User edits Post</w:t>
+      </w:r>
+    </w:p>
+    <w:p>
+      <w:pPr>
+        <w:pStyle w:val="ListParagraph"/>
+        <w:numPr>
+          <w:ilvl w:val="3"/>
+          <w:numId w:val="3"/>
+        </w:numPr>
+        <w:spacing w:after="0" w:line="240" w:lineRule="auto"/>
+      </w:pPr>
+      <w:r>
+        <w:t>Problem:  User tries to edit Post that is not in their permission level.</w:t>
+      </w:r>
+    </w:p>
+    <w:p>
+      <w:pPr>
+        <w:pStyle w:val="ListParagraph"/>
+        <w:numPr>
+          <w:ilvl w:val="2"/>
+          <w:numId w:val="3"/>
+        </w:numPr>
+        <w:spacing w:after="0" w:line="240" w:lineRule="auto"/>
+      </w:pPr>
+      <w:r>
+        <w:t>User deletes Post</w:t>
+      </w:r>
+    </w:p>
+    <w:p>
+      <w:pPr>
+        <w:pStyle w:val="ListParagraph"/>
+        <w:numPr>
+          <w:ilvl w:val="3"/>
+          <w:numId w:val="3"/>
+        </w:numPr>
+        <w:spacing w:after="0" w:line="240" w:lineRule="auto"/>
+      </w:pPr>
+      <w:r>
+        <w:t xml:space="preserve">Problem:  </w:t>
+      </w:r>
+      <w:r>
+        <w:t>User tries to delete Post that is not in their permission level.</w:t>
+      </w:r>
+    </w:p>
+    <w:p>
+      <w:pPr>
+        <w:pStyle w:val="ListParagraph"/>
+        <w:numPr>
+          <w:ilvl w:val="2"/>
+          <w:numId w:val="3"/>
+        </w:numPr>
+        <w:spacing w:after="0" w:line="240" w:lineRule="auto"/>
+      </w:pPr>
+      <w:r>
+        <w:t>User edits personal info</w:t>
+      </w:r>
+      <w:r>
+        <w:t>rmation</w:t>
+      </w:r>
+    </w:p>
+    <w:p>
+      <w:pPr>
+        <w:pStyle w:val="ListParagraph"/>
+        <w:numPr>
+          <w:ilvl w:val="3"/>
+          <w:numId w:val="3"/>
+        </w:numPr>
+        <w:spacing w:after="0" w:line="240" w:lineRule="auto"/>
+      </w:pPr>
+      <w:r>
+        <w:t xml:space="preserve">Problem:  User edits personal information with incorrect formatting, such as changing their password to one with an invalid length or providing a false email address. </w:t>
+      </w:r>
+    </w:p>
+    <w:p>
+      <w:pPr>
+        <w:pStyle w:val="ListParagraph"/>
+        <w:numPr>
+          <w:ilvl w:val="1"/>
+          <w:numId w:val="3"/>
+        </w:numPr>
+        <w:spacing w:after="0" w:line="240" w:lineRule="auto"/>
+      </w:pPr>
+      <w:r>
+        <w:t>Admin users</w:t>
+      </w:r>
+    </w:p>
+    <w:p>
+      <w:pPr>
+        <w:pStyle w:val="ListParagraph"/>
+        <w:numPr>
+          <w:ilvl w:val="2"/>
+          <w:numId w:val="3"/>
+        </w:numPr>
+        <w:spacing w:after="0" w:line="240" w:lineRule="auto"/>
+      </w:pPr>
+      <w:r>
+        <w:t>User edits</w:t>
+      </w:r>
+      <w:r>
+        <w:t>/activates/deactivates another u</w:t>
+      </w:r>
+      <w:r>
+        <w:t>ser</w:t>
+      </w:r>
+    </w:p>
+    <w:p>
+      <w:pPr>
+        <w:pStyle w:val="ListParagraph"/>
+        <w:numPr>
+          <w:ilvl w:val="3"/>
+          <w:numId w:val="3"/>
+        </w:numPr>
+        <w:spacing w:after="0" w:line="240" w:lineRule="auto"/>
+      </w:pPr>
+      <w:r>
+        <w:t>Problem:  User account being altered might not exist.</w:t>
+      </w:r>
     </w:p>
     <w:p>
       <w:pPr>

</xml_diff>

<commit_message>
Mo money mo problems
</commit_message>
<xml_diff>
--- a/documentation/Homework5.docx
+++ b/documentation/Homework5.docx
@@ -646,10 +646,7 @@
         <w:spacing w:after="0" w:line="240" w:lineRule="auto"/>
       </w:pPr>
       <w:r>
-        <w:t xml:space="preserve">Problem:  User creates a Topic with an empty body, no title, or any other </w:t>
-      </w:r>
-      <w:r>
-        <w:t>invalid format that may be used.</w:t>
+        <w:t>Problem:  User creates a Topic with an empty body, no title, or any other invalid format that may be used.</w:t>
       </w:r>
     </w:p>
     <w:p>
@@ -675,10 +672,20 @@
         <w:spacing w:after="0" w:line="240" w:lineRule="auto"/>
       </w:pPr>
       <w:r>
-        <w:t>Problem:  User tries to edit Topic that is not in their permission level</w:t>
-      </w:r>
-      <w:r>
-        <w:t>.</w:t>
+        <w:t>Problem:  User tries to edit Topic that is not in their permission level.</w:t>
+      </w:r>
+    </w:p>
+    <w:p>
+      <w:pPr>
+        <w:pStyle w:val="ListParagraph"/>
+        <w:numPr>
+          <w:ilvl w:val="3"/>
+          <w:numId w:val="3"/>
+        </w:numPr>
+        <w:spacing w:after="0" w:line="240" w:lineRule="auto"/>
+      </w:pPr>
+      <w:r>
+        <w:t>Problem:  User tries to use invalid input.</w:t>
       </w:r>
     </w:p>
     <w:p>
@@ -738,78 +745,110 @@
       <w:r>
         <w:t>Problem:  User tries to create a Post with an empty body, or other invalid formats.</w:t>
       </w:r>
+    </w:p>
+    <w:p>
+      <w:pPr>
+        <w:pStyle w:val="ListParagraph"/>
+        <w:numPr>
+          <w:ilvl w:val="3"/>
+          <w:numId w:val="3"/>
+        </w:numPr>
+        <w:spacing w:after="0" w:line="240" w:lineRule="auto"/>
+      </w:pPr>
+      <w:r>
+        <w:t>Problem:  User tries to use invalid input.</w:t>
+      </w:r>
+    </w:p>
+    <w:p>
+      <w:pPr>
+        <w:pStyle w:val="ListParagraph"/>
+        <w:numPr>
+          <w:ilvl w:val="2"/>
+          <w:numId w:val="3"/>
+        </w:numPr>
+        <w:spacing w:after="0" w:line="240" w:lineRule="auto"/>
+      </w:pPr>
+      <w:r>
+        <w:t>User edits Post</w:t>
+      </w:r>
+    </w:p>
+    <w:p>
+      <w:pPr>
+        <w:pStyle w:val="ListParagraph"/>
+        <w:numPr>
+          <w:ilvl w:val="3"/>
+          <w:numId w:val="3"/>
+        </w:numPr>
+        <w:spacing w:after="0" w:line="240" w:lineRule="auto"/>
+      </w:pPr>
+      <w:r>
+        <w:t>Problem:  User tries to edit Post that is not in their permission level.</w:t>
+      </w:r>
+    </w:p>
+    <w:p>
+      <w:pPr>
+        <w:pStyle w:val="ListParagraph"/>
+        <w:numPr>
+          <w:ilvl w:val="3"/>
+          <w:numId w:val="3"/>
+        </w:numPr>
+        <w:spacing w:after="0" w:line="240" w:lineRule="auto"/>
+      </w:pPr>
+      <w:r>
+        <w:t>Problem:  User tries to use invalid input.</w:t>
+      </w:r>
+    </w:p>
+    <w:p>
+      <w:pPr>
+        <w:pStyle w:val="ListParagraph"/>
+        <w:numPr>
+          <w:ilvl w:val="2"/>
+          <w:numId w:val="3"/>
+        </w:numPr>
+        <w:spacing w:after="0" w:line="240" w:lineRule="auto"/>
+      </w:pPr>
+      <w:r>
+        <w:t>User deletes Post</w:t>
+      </w:r>
+    </w:p>
+    <w:p>
+      <w:pPr>
+        <w:pStyle w:val="ListParagraph"/>
+        <w:numPr>
+          <w:ilvl w:val="3"/>
+          <w:numId w:val="3"/>
+        </w:numPr>
+        <w:spacing w:after="0" w:line="240" w:lineRule="auto"/>
+      </w:pPr>
+      <w:r>
+        <w:t xml:space="preserve">Problem:  </w:t>
+      </w:r>
+      <w:r>
+        <w:t>User tries to delete Post that is not in their permission level.</w:t>
+      </w:r>
+    </w:p>
+    <w:p>
+      <w:pPr>
+        <w:pStyle w:val="ListParagraph"/>
+        <w:numPr>
+          <w:ilvl w:val="2"/>
+          <w:numId w:val="3"/>
+        </w:numPr>
+        <w:spacing w:after="0" w:line="240" w:lineRule="auto"/>
+      </w:pPr>
+      <w:r>
+        <w:t>User edits personal info</w:t>
+      </w:r>
+      <w:r>
+        <w:t>rm</w:t>
+      </w:r>
       <w:bookmarkStart w:id="0" w:name="_GoBack"/>
+      <w:r>
+        <w:t>a</w:t>
+      </w:r>
       <w:bookmarkEnd w:id="0"/>
-    </w:p>
-    <w:p>
-      <w:pPr>
-        <w:pStyle w:val="ListParagraph"/>
-        <w:numPr>
-          <w:ilvl w:val="2"/>
-          <w:numId w:val="3"/>
-        </w:numPr>
-        <w:spacing w:after="0" w:line="240" w:lineRule="auto"/>
-      </w:pPr>
-      <w:r>
-        <w:t>User edits Post</w:t>
-      </w:r>
-    </w:p>
-    <w:p>
-      <w:pPr>
-        <w:pStyle w:val="ListParagraph"/>
-        <w:numPr>
-          <w:ilvl w:val="3"/>
-          <w:numId w:val="3"/>
-        </w:numPr>
-        <w:spacing w:after="0" w:line="240" w:lineRule="auto"/>
-      </w:pPr>
-      <w:r>
-        <w:t>Problem:  User tries to edit Post that is not in their permission level.</w:t>
-      </w:r>
-    </w:p>
-    <w:p>
-      <w:pPr>
-        <w:pStyle w:val="ListParagraph"/>
-        <w:numPr>
-          <w:ilvl w:val="2"/>
-          <w:numId w:val="3"/>
-        </w:numPr>
-        <w:spacing w:after="0" w:line="240" w:lineRule="auto"/>
-      </w:pPr>
-      <w:r>
-        <w:t>User deletes Post</w:t>
-      </w:r>
-    </w:p>
-    <w:p>
-      <w:pPr>
-        <w:pStyle w:val="ListParagraph"/>
-        <w:numPr>
-          <w:ilvl w:val="3"/>
-          <w:numId w:val="3"/>
-        </w:numPr>
-        <w:spacing w:after="0" w:line="240" w:lineRule="auto"/>
-      </w:pPr>
-      <w:r>
-        <w:t xml:space="preserve">Problem:  </w:t>
-      </w:r>
-      <w:r>
-        <w:t>User tries to delete Post that is not in their permission level.</w:t>
-      </w:r>
-    </w:p>
-    <w:p>
-      <w:pPr>
-        <w:pStyle w:val="ListParagraph"/>
-        <w:numPr>
-          <w:ilvl w:val="2"/>
-          <w:numId w:val="3"/>
-        </w:numPr>
-        <w:spacing w:after="0" w:line="240" w:lineRule="auto"/>
-      </w:pPr>
-      <w:r>
-        <w:t>User edits personal info</w:t>
-      </w:r>
-      <w:r>
-        <w:t>rmation</w:t>
+      <w:r>
+        <w:t>tion</w:t>
       </w:r>
     </w:p>
     <w:p>

</xml_diff>